<commit_message>
found bug in MakeTree
</commit_message>
<xml_diff>
--- a/build/web/tutorial/proposal.docx
+++ b/build/web/tutorial/proposal.docx
@@ -99,6 +99,38 @@
           <w:color w:val="272727"/>
           <w:shd w:val="clear" w:color="auto" w:fill="FFFFFF"/>
         </w:rPr>
+        <w:t xml:space="preserve"> drill down into </w:t>
+      </w:r>
+      <w:r>
+        <w:rPr>
+          <w:rFonts w:ascii="Lato" w:hAnsi="Lato" w:cs="Calibri"/>
+          <w:color w:val="272727"/>
+          <w:shd w:val="clear" w:color="auto" w:fill="FFFFFF"/>
+        </w:rPr>
+        <w:t xml:space="preserve">the </w:t>
+      </w:r>
+      <w:r>
+        <w:rPr>
+          <w:rFonts w:ascii="Lato" w:hAnsi="Lato" w:cs="Calibri"/>
+          <w:color w:val="272727"/>
+          <w:shd w:val="clear" w:color="auto" w:fill="FFFFFF"/>
+        </w:rPr>
+        <w:t xml:space="preserve">detail of </w:t>
+      </w:r>
+      <w:r>
+        <w:rPr>
+          <w:rFonts w:ascii="Lato" w:hAnsi="Lato" w:cs="Calibri"/>
+          <w:color w:val="272727"/>
+          <w:shd w:val="clear" w:color="auto" w:fill="FFFFFF"/>
+        </w:rPr>
+        <w:t>an</w:t>
+      </w:r>
+      <w:r>
+        <w:rPr>
+          <w:rFonts w:ascii="Lato" w:hAnsi="Lato" w:cs="Calibri"/>
+          <w:color w:val="272727"/>
+          <w:shd w:val="clear" w:color="auto" w:fill="FFFFFF"/>
+        </w:rPr>
         <w:t xml:space="preserve"> </w:t>
       </w:r>
       <w:r>
@@ -107,31 +139,63 @@
           <w:color w:val="272727"/>
           <w:shd w:val="clear" w:color="auto" w:fill="FFFFFF"/>
         </w:rPr>
-        <w:t xml:space="preserve">drill down into </w:t>
-      </w:r>
-      <w:r>
-        <w:rPr>
-          <w:rFonts w:ascii="Lato" w:hAnsi="Lato" w:cs="Calibri"/>
-          <w:color w:val="272727"/>
-          <w:shd w:val="clear" w:color="auto" w:fill="FFFFFF"/>
-        </w:rPr>
-        <w:t xml:space="preserve">the </w:t>
-      </w:r>
-      <w:r>
-        <w:rPr>
-          <w:rFonts w:ascii="Lato" w:hAnsi="Lato" w:cs="Calibri"/>
-          <w:color w:val="272727"/>
-          <w:shd w:val="clear" w:color="auto" w:fill="FFFFFF"/>
-        </w:rPr>
-        <w:t xml:space="preserve">detail of </w:t>
-      </w:r>
-      <w:r>
-        <w:rPr>
-          <w:rFonts w:ascii="Lato" w:hAnsi="Lato" w:cs="Calibri"/>
-          <w:color w:val="272727"/>
-          <w:shd w:val="clear" w:color="auto" w:fill="FFFFFF"/>
-        </w:rPr>
-        <w:t>an</w:t>
+        <w:t xml:space="preserve">important </w:t>
+      </w:r>
+      <w:r>
+        <w:rPr>
+          <w:rFonts w:ascii="Lato" w:hAnsi="Lato" w:cs="Calibri"/>
+          <w:color w:val="272727"/>
+          <w:shd w:val="clear" w:color="auto" w:fill="FFFFFF"/>
+        </w:rPr>
+        <w:t>trend</w:t>
+      </w:r>
+      <w:r>
+        <w:rPr>
+          <w:rFonts w:ascii="Lato" w:hAnsi="Lato" w:cs="Calibri"/>
+          <w:color w:val="272727"/>
+          <w:shd w:val="clear" w:color="auto" w:fill="FFFFFF"/>
+        </w:rPr>
+        <w:t xml:space="preserve"> in </w:t>
+      </w:r>
+      <w:r>
+        <w:rPr>
+          <w:rFonts w:ascii="Lato" w:hAnsi="Lato" w:cs="Calibri"/>
+          <w:color w:val="272727"/>
+          <w:shd w:val="clear" w:color="auto" w:fill="FFFFFF"/>
+        </w:rPr>
+        <w:t xml:space="preserve">your </w:t>
+      </w:r>
+      <w:r>
+        <w:rPr>
+          <w:rFonts w:ascii="Lato" w:hAnsi="Lato" w:cs="Calibri"/>
+          <w:color w:val="272727"/>
+          <w:shd w:val="clear" w:color="auto" w:fill="FFFFFF"/>
+        </w:rPr>
+        <w:t xml:space="preserve">data. For instance, </w:t>
+      </w:r>
+      <w:r>
+        <w:rPr>
+          <w:rFonts w:ascii="Lato" w:hAnsi="Lato" w:cs="Calibri"/>
+          <w:color w:val="272727"/>
+          <w:shd w:val="clear" w:color="auto" w:fill="FFFFFF"/>
+        </w:rPr>
+        <w:t>provid</w:t>
+      </w:r>
+      <w:r>
+        <w:rPr>
+          <w:rFonts w:ascii="Lato" w:hAnsi="Lato" w:cs="Calibri"/>
+          <w:color w:val="272727"/>
+          <w:shd w:val="clear" w:color="auto" w:fill="FFFFFF"/>
+        </w:rPr>
+        <w:t>ing</w:t>
+      </w:r>
+      <w:r>
+        <w:rPr>
+          <w:rFonts w:ascii="Lato" w:hAnsi="Lato" w:cs="Calibri"/>
+          <w:color w:val="272727"/>
+          <w:shd w:val="clear" w:color="auto" w:fill="FFFFFF"/>
+        </w:rPr>
+        <w:t xml:space="preserve"> aggregate information to highlight areas of interest</w:t>
       </w:r>
       <w:r>
         <w:rPr>
@@ -147,86 +211,6 @@
           <w:color w:val="272727"/>
           <w:shd w:val="clear" w:color="auto" w:fill="FFFFFF"/>
         </w:rPr>
-        <w:t xml:space="preserve">important </w:t>
-      </w:r>
-      <w:r>
-        <w:rPr>
-          <w:rFonts w:ascii="Lato" w:hAnsi="Lato" w:cs="Calibri"/>
-          <w:color w:val="272727"/>
-          <w:shd w:val="clear" w:color="auto" w:fill="FFFFFF"/>
-        </w:rPr>
-        <w:t>trend</w:t>
-      </w:r>
-      <w:r>
-        <w:rPr>
-          <w:rFonts w:ascii="Lato" w:hAnsi="Lato" w:cs="Calibri"/>
-          <w:color w:val="272727"/>
-          <w:shd w:val="clear" w:color="auto" w:fill="FFFFFF"/>
-        </w:rPr>
-        <w:t xml:space="preserve"> in </w:t>
-      </w:r>
-      <w:r>
-        <w:rPr>
-          <w:rFonts w:ascii="Lato" w:hAnsi="Lato" w:cs="Calibri"/>
-          <w:color w:val="272727"/>
-          <w:shd w:val="clear" w:color="auto" w:fill="FFFFFF"/>
-        </w:rPr>
-        <w:t xml:space="preserve">your </w:t>
-      </w:r>
-      <w:r>
-        <w:rPr>
-          <w:rFonts w:ascii="Lato" w:hAnsi="Lato" w:cs="Calibri"/>
-          <w:color w:val="272727"/>
-          <w:shd w:val="clear" w:color="auto" w:fill="FFFFFF"/>
-        </w:rPr>
-        <w:t>data</w:t>
-      </w:r>
-      <w:r>
-        <w:rPr>
-          <w:rFonts w:ascii="Lato" w:hAnsi="Lato" w:cs="Calibri"/>
-          <w:color w:val="272727"/>
-          <w:shd w:val="clear" w:color="auto" w:fill="FFFFFF"/>
-        </w:rPr>
-        <w:t xml:space="preserve">. For instance, </w:t>
-      </w:r>
-      <w:r>
-        <w:rPr>
-          <w:rFonts w:ascii="Lato" w:hAnsi="Lato" w:cs="Calibri"/>
-          <w:color w:val="272727"/>
-          <w:shd w:val="clear" w:color="auto" w:fill="FFFFFF"/>
-        </w:rPr>
-        <w:t>provid</w:t>
-      </w:r>
-      <w:r>
-        <w:rPr>
-          <w:rFonts w:ascii="Lato" w:hAnsi="Lato" w:cs="Calibri"/>
-          <w:color w:val="272727"/>
-          <w:shd w:val="clear" w:color="auto" w:fill="FFFFFF"/>
-        </w:rPr>
-        <w:t>ing</w:t>
-      </w:r>
-      <w:r>
-        <w:rPr>
-          <w:rFonts w:ascii="Lato" w:hAnsi="Lato" w:cs="Calibri"/>
-          <w:color w:val="272727"/>
-          <w:shd w:val="clear" w:color="auto" w:fill="FFFFFF"/>
-        </w:rPr>
-        <w:t xml:space="preserve"> aggregate information to highlight areas of interest</w:t>
-      </w:r>
-      <w:r>
-        <w:rPr>
-          <w:rFonts w:ascii="Lato" w:hAnsi="Lato" w:cs="Calibri"/>
-          <w:color w:val="272727"/>
-          <w:shd w:val="clear" w:color="auto" w:fill="FFFFFF"/>
-        </w:rPr>
-        <w:t xml:space="preserve"> </w:t>
-      </w:r>
-      <w:r>
-        <w:rPr>
-          <w:rFonts w:ascii="Lato" w:hAnsi="Lato" w:cs="Calibri"/>
-          <w:color w:val="272727"/>
-          <w:shd w:val="clear" w:color="auto" w:fill="FFFFFF"/>
-        </w:rPr>
         <w:t xml:space="preserve">presents </w:t>
       </w:r>
       <w:r>
@@ -251,15 +235,7 @@
           <w:color w:val="272727"/>
           <w:shd w:val="clear" w:color="auto" w:fill="FFFFFF"/>
         </w:rPr>
-        <w:t>The content of the tree itself is customizable</w:t>
-      </w:r>
-      <w:r>
-        <w:rPr>
-          <w:rFonts w:ascii="Lato" w:hAnsi="Lato" w:cs="Calibri"/>
-          <w:color w:val="272727"/>
-          <w:shd w:val="clear" w:color="auto" w:fill="FFFFFF"/>
-        </w:rPr>
-        <w:t xml:space="preserve"> with </w:t>
+        <w:t xml:space="preserve">The content of the tree itself is customizable with </w:t>
       </w:r>
       <w:r>
         <w:rPr>
@@ -275,15 +251,7 @@
           <w:color w:val="272727"/>
           <w:shd w:val="clear" w:color="auto" w:fill="FFFFFF"/>
         </w:rPr>
-        <w:t xml:space="preserve"> data so it can</w:t>
-      </w:r>
-      <w:r>
-        <w:rPr>
-          <w:rFonts w:ascii="Lato" w:hAnsi="Lato" w:cs="Calibri"/>
-          <w:color w:val="272727"/>
-          <w:shd w:val="clear" w:color="auto" w:fill="FFFFFF"/>
-        </w:rPr>
-        <w:t xml:space="preserve"> to be tailored </w:t>
+        <w:t xml:space="preserve"> data so it can to be tailored </w:t>
       </w:r>
       <w:r>
         <w:rPr>
@@ -341,7 +309,6 @@
         </w:rPr>
         <w:t xml:space="preserve"> either client-side scripts or a </w:t>
       </w:r>
-      <w:proofErr w:type="spellStart"/>
       <w:r>
         <w:rPr>
           <w:rFonts w:ascii="Lato" w:hAnsi="Lato" w:cs="Calibri"/>
@@ -358,7 +325,6 @@
         </w:rPr>
         <w:t>API</w:t>
       </w:r>
-      <w:proofErr w:type="spellEnd"/>
       <w:r>
         <w:rPr>
           <w:rFonts w:ascii="Lato" w:hAnsi="Lato" w:cs="Calibri"/>
@@ -471,6 +437,57 @@
           <w:shd w:val="clear" w:color="auto" w:fill="FFFFFF"/>
         </w:rPr>
         <w:t xml:space="preserve">. </w:t>
+      </w:r>
+    </w:p>
+    <w:p>
+      <w:pPr>
+        <w:rPr>
+          <w:rFonts w:ascii="Lato" w:hAnsi="Lato" w:cs="Calibri"/>
+          <w:color w:val="272727"/>
+          <w:shd w:val="clear" w:color="auto" w:fill="FFFFFF"/>
+        </w:rPr>
+      </w:pPr>
+      <w:r>
+        <w:rPr>
+          <w:rFonts w:ascii="Lato" w:hAnsi="Lato" w:cs="Calibri"/>
+          <w:color w:val="272727"/>
+          <w:shd w:val="clear" w:color="auto" w:fill="FFFFFF"/>
+        </w:rPr>
+        <w:t xml:space="preserve">Tree View </w:t>
+      </w:r>
+      <w:r>
+        <w:rPr>
+          <w:rFonts w:ascii="Lato" w:hAnsi="Lato" w:cs="Calibri"/>
+          <w:color w:val="272727"/>
+          <w:shd w:val="clear" w:color="auto" w:fill="FFFFFF"/>
+        </w:rPr>
+        <w:t xml:space="preserve">is unique in that it does not implement </w:t>
+      </w:r>
+      <w:bookmarkStart w:id="0" w:name="_GoBack"/>
+      <w:bookmarkEnd w:id="0"/>
+      <w:r>
+        <w:rPr>
+          <w:rFonts w:ascii="Lato" w:hAnsi="Lato" w:cs="Calibri"/>
+          <w:color w:val="272727"/>
+          <w:shd w:val="clear" w:color="auto" w:fill="FFFFFF"/>
+        </w:rPr>
+        <w:t>other code snippet</w:t>
+      </w:r>
+      <w:r>
+        <w:rPr>
+          <w:rFonts w:ascii="Lato" w:hAnsi="Lato" w:cs="Calibri"/>
+          <w:color w:val="272727"/>
+          <w:shd w:val="clear" w:color="auto" w:fill="FFFFFF"/>
+        </w:rPr>
+        <w:t>s</w:t>
+      </w:r>
+      <w:r>
+        <w:rPr>
+          <w:rFonts w:ascii="Lato" w:hAnsi="Lato" w:cs="Calibri"/>
+          <w:color w:val="272727"/>
+          <w:shd w:val="clear" w:color="auto" w:fill="FFFFFF"/>
+        </w:rPr>
+        <w:t xml:space="preserve"> from W3Schools, but instead integrates with your data. Or other sources of data given the WebAPI feature.</w:t>
       </w:r>
     </w:p>
     <w:p>
@@ -511,35 +528,7 @@
           <w:color w:val="272727"/>
           <w:shd w:val="clear" w:color="auto" w:fill="FFFFFF"/>
         </w:rPr>
-        <w:t xml:space="preserve">. It is unique in that it does not implement another code snippet from W3Schools, but instead integrates with your data. Or other sources of data given the </w:t>
-      </w:r>
-      <w:proofErr w:type="spellStart"/>
-      <w:r>
-        <w:rPr>
-          <w:rFonts w:ascii="Lato" w:hAnsi="Lato" w:cs="Calibri"/>
-          <w:color w:val="272727"/>
-          <w:shd w:val="clear" w:color="auto" w:fill="FFFFFF"/>
-        </w:rPr>
-        <w:t>WebAPI</w:t>
-      </w:r>
-      <w:proofErr w:type="spellEnd"/>
-      <w:r>
-        <w:rPr>
-          <w:rFonts w:ascii="Lato" w:hAnsi="Lato" w:cs="Calibri"/>
-          <w:color w:val="272727"/>
-          <w:shd w:val="clear" w:color="auto" w:fill="FFFFFF"/>
-        </w:rPr>
-        <w:t xml:space="preserve"> feature.</w:t>
-      </w:r>
-      <w:bookmarkStart w:id="0" w:name="_GoBack"/>
-      <w:bookmarkEnd w:id="0"/>
-      <w:r>
-        <w:rPr>
-          <w:rFonts w:ascii="Lato" w:hAnsi="Lato" w:cs="Calibri"/>
-          <w:color w:val="272727"/>
-          <w:shd w:val="clear" w:color="auto" w:fill="FFFFFF"/>
-        </w:rPr>
-        <w:t xml:space="preserve"> </w:t>
+        <w:t xml:space="preserve">. </w:t>
       </w:r>
     </w:p>
     <w:p>

</xml_diff>